<commit_message>
update ai decision essay
</commit_message>
<xml_diff>
--- a/Science and Technology/edit/a-case-for-all-of-our-decisions-to-be-made-by-ai.docx
+++ b/Science and Technology/edit/a-case-for-all-of-our-decisions-to-be-made-by-ai.docx
@@ -13,10 +13,7 @@
         <w:t xml:space="preserve"> </w:t>
       </w:r>
       <w:r>
-        <w:t>All of Our Decision</w:t>
-      </w:r>
-      <w:r>
-        <w:t>s to be Made by</w:t>
+        <w:t>All of Our Decisions to be Made by</w:t>
       </w:r>
       <w:r>
         <w:t xml:space="preserve"> AI</w:t>
@@ -623,7 +620,28 @@
           <w:sz w:val="20"/>
           <w:szCs w:val="20"/>
         </w:rPr>
-        <w:t xml:space="preserve"> with other decisions</w:t>
+        <w:t xml:space="preserve"> with </w:t>
+      </w:r>
+      <w:r>
+        <w:rPr>
+          <w:sz w:val="20"/>
+          <w:szCs w:val="20"/>
+        </w:rPr>
+        <w:t>how</w:t>
+      </w:r>
+      <w:r>
+        <w:rPr>
+          <w:sz w:val="20"/>
+          <w:szCs w:val="20"/>
+        </w:rPr>
+        <w:t xml:space="preserve"> </w:t>
+      </w:r>
+      <w:r>
+        <w:rPr>
+          <w:sz w:val="20"/>
+          <w:szCs w:val="20"/>
+        </w:rPr>
+        <w:t>we’re making other decisions</w:t>
       </w:r>
       <w:r>
         <w:rPr>
@@ -1176,7 +1194,15 @@
           <w:sz w:val="20"/>
           <w:szCs w:val="20"/>
         </w:rPr>
-        <w:t xml:space="preserve">understand how much of a problem income inequality is so that we can decide how much attention we should spend on the topic. </w:t>
+        <w:t xml:space="preserve">understand how much of a problem </w:t>
+      </w:r>
+      <w:r>
+        <w:rPr>
+          <w:sz w:val="20"/>
+          <w:szCs w:val="20"/>
+        </w:rPr>
+        <w:lastRenderedPageBreak/>
+        <w:t xml:space="preserve">income inequality is so that we can decide how much attention we should spend on the topic. </w:t>
       </w:r>
       <w:r>
         <w:rPr>
@@ -1211,15 +1237,7 @@
           <w:sz w:val="20"/>
           <w:szCs w:val="20"/>
         </w:rPr>
-        <w:t xml:space="preserve">simple economic </w:t>
-      </w:r>
-      <w:r>
-        <w:rPr>
-          <w:sz w:val="20"/>
-          <w:szCs w:val="20"/>
-        </w:rPr>
-        <w:lastRenderedPageBreak/>
-        <w:t>description</w:t>
+        <w:t>simple economic description</w:t>
       </w:r>
       <w:r>
         <w:rPr>

</xml_diff>